<commit_message>
Names of files changed to paths.
Location.PseudoNormalize() was moved to Movement as an extesinon method.

StrightMovement was moved to the NotLife folder.

Documentation and prezentation were updated.
</commit_message>
<xml_diff>
--- a/Specification_and_Documantation_and_presentation/Programmer_Documentation.docx
+++ b/Specification_and_Documantation_and_presentation/Programmer_Documentation.docx
@@ -272,309 +272,326 @@
           <w:right w:val="nil"/>
           <w:between w:val="nil"/>
         </w:pBdr>
-      </w:pPr>
-    </w:p>
-    <w:p>
-      <w:pPr>
-        <w:pBdr>
-          <w:top w:val="nil"/>
-          <w:left w:val="nil"/>
-          <w:bottom w:val="nil"/>
-          <w:right w:val="nil"/>
-          <w:between w:val="nil"/>
-        </w:pBdr>
         <w:ind w:firstLine="360"/>
       </w:pPr>
-      <w:r>
-        <w:t xml:space="preserve">Hra vyžaduje </w:t>
-      </w:r>
-      <w:r>
-        <w:t>systém Windows a vstupy z klávesnice.</w:t>
-      </w:r>
-    </w:p>
-    <w:p>
-      <w:pPr>
-        <w:pBdr>
-          <w:top w:val="nil"/>
-          <w:left w:val="nil"/>
-          <w:bottom w:val="nil"/>
-          <w:right w:val="nil"/>
-          <w:between w:val="nil"/>
-        </w:pBdr>
-      </w:pPr>
-    </w:p>
-    <w:p>
-      <w:pPr>
-        <w:pBdr>
-          <w:top w:val="nil"/>
-          <w:left w:val="nil"/>
-          <w:bottom w:val="nil"/>
-          <w:right w:val="nil"/>
-          <w:between w:val="nil"/>
-        </w:pBdr>
-        <w:ind w:firstLine="360"/>
-      </w:pPr>
-      <w:r>
-        <w:t xml:space="preserve">Program bych rozdělil do </w:t>
-      </w:r>
-      <w:r>
-        <w:t>čtyř</w:t>
-      </w:r>
-      <w:r>
-        <w:t xml:space="preserve"> částí. První část je </w:t>
-      </w:r>
-      <w:r>
-        <w:t xml:space="preserve">celá v CoreLib. </w:t>
-      </w:r>
-      <w:r>
-        <w:t>V </w:t>
-      </w:r>
-      <w:r>
-        <w:t>t</w:t>
-      </w:r>
-      <w:r>
-        <w:t>é jsou</w:t>
-      </w:r>
-      <w:r>
-        <w:t xml:space="preserve"> části hry, které bych klidně mohl od hry oddělit</w:t>
-      </w:r>
-      <w:r>
-        <w:t xml:space="preserve"> a sami o sobě by stále měly smysl</w:t>
-      </w:r>
-      <w:r>
-        <w:t>. Druhá část je složk</w:t>
-      </w:r>
-      <w:r>
-        <w:t>a</w:t>
-      </w:r>
-      <w:r>
-        <w:t xml:space="preserve"> Life, zde je většina logiky živ</w:t>
-      </w:r>
-      <w:r>
-        <w:t xml:space="preserve">ota (nepřátelé a postavy-hráči). </w:t>
-      </w:r>
-      <w:r>
-        <w:t>Třetí část je složka UI – veškeré zobrazování pro hráče. Čtvrtá část je zbytek – herní logika, která nepatří k životu a je závislá na zbytku hry.</w:t>
-      </w:r>
-    </w:p>
-    <w:p>
-      <w:pPr>
-        <w:pBdr>
-          <w:top w:val="nil"/>
-          <w:left w:val="nil"/>
-          <w:bottom w:val="nil"/>
-          <w:right w:val="nil"/>
-          <w:between w:val="nil"/>
-        </w:pBdr>
-      </w:pPr>
-    </w:p>
-    <w:p>
-      <w:pPr>
-        <w:pBdr>
-          <w:top w:val="nil"/>
-          <w:left w:val="nil"/>
-          <w:bottom w:val="nil"/>
-          <w:right w:val="nil"/>
-          <w:between w:val="nil"/>
-        </w:pBdr>
-        <w:ind w:firstLine="360"/>
-      </w:pPr>
-      <w:r>
-        <w:t>CoreLib obsahuje hlavně struktur</w:t>
-      </w:r>
-      <w:r>
-        <w:t>u</w:t>
-      </w:r>
-      <w:r>
-        <w:t xml:space="preserve"> Location, rozhraní I</w:t>
-      </w:r>
-      <w:r>
-        <w:t>g</w:t>
-      </w:r>
-      <w:r>
-        <w:t>ameObject</w:t>
-      </w:r>
-      <w:r>
-        <w:t>, od kterého dědí vše, co se může ve hře vyskytnout, Time, který řeší čas ve hře, zpracování inputu a extension methody.</w:t>
-      </w:r>
-    </w:p>
-    <w:p>
-      <w:pPr>
-        <w:pBdr>
-          <w:top w:val="nil"/>
-          <w:left w:val="nil"/>
-          <w:bottom w:val="nil"/>
-          <w:right w:val="nil"/>
-          <w:between w:val="nil"/>
-        </w:pBdr>
-        <w:ind w:firstLine="360"/>
-      </w:pPr>
-      <w:r>
-        <w:t>Složka Life obsahuje abstraktní třídu Life, a vše, co od ní dědí (Player</w:t>
-      </w:r>
-      <w:r>
-        <w:t>Character</w:t>
-      </w:r>
-      <w:r>
-        <w:t>, Enemy…) a dále třídu Movement</w:t>
-      </w:r>
-      <w:r>
-        <w:t>, která zoracovává pohyby</w:t>
-      </w:r>
-      <w:r>
-        <w:t>.</w:t>
-      </w:r>
-    </w:p>
-    <w:p>
-      <w:pPr>
-        <w:pBdr>
-          <w:top w:val="nil"/>
-          <w:left w:val="nil"/>
-          <w:bottom w:val="nil"/>
-          <w:right w:val="nil"/>
-          <w:between w:val="nil"/>
-        </w:pBdr>
-        <w:ind w:firstLine="360"/>
-      </w:pPr>
-      <w:r>
-        <w:t>Třetí část</w:t>
-      </w:r>
-      <w:r>
-        <w:t xml:space="preserve"> obsahuje veškeré uživatelské rozhraní </w:t>
-      </w:r>
-      <w:r>
-        <w:t>–</w:t>
-      </w:r>
-      <w:r>
-        <w:t xml:space="preserve"> </w:t>
-      </w:r>
-      <w:r>
-        <w:t>WholeGameForm(celá hra kromě načítání a ukládání běží v jednom okně, které je zastoupeno touto třídou), Menu(hlavní menu), GameScreenControl(samotná hra + UI ve hře), GameControl(pouze samotná hra) a tak dále.</w:t>
-      </w:r>
-    </w:p>
-    <w:p>
-      <w:pPr>
-        <w:pBdr>
-          <w:top w:val="nil"/>
-          <w:left w:val="nil"/>
-          <w:bottom w:val="nil"/>
-          <w:right w:val="nil"/>
-          <w:between w:val="nil"/>
-        </w:pBdr>
-        <w:ind w:firstLine="360"/>
-      </w:pPr>
-      <w:r>
-        <w:t xml:space="preserve">Čtvrtá část obsahuje zbylou herní logiku. Například GameLoop (herní smyčka), Game (samotné rozhodování v rámci hry, distribuce inputů od uživatele do dalších objektů…), </w:t>
-      </w:r>
-      <w:r>
-        <w:t>Environment</w:t>
-      </w:r>
-      <w:r>
-        <w:t xml:space="preserve">(vše co se hráči zobrazuje ve hře je uloženo tady),  a dále třeba třídy dědící od IMapSaver a IMapBuilder, které serializují a deserializují třídu </w:t>
-      </w:r>
-      <w:r>
-        <w:t>Environmentu</w:t>
-      </w:r>
-      <w:r>
-        <w:t>.</w:t>
-      </w:r>
-    </w:p>
-    <w:p>
-      <w:pPr>
-        <w:pBdr>
-          <w:top w:val="nil"/>
-          <w:left w:val="nil"/>
-          <w:bottom w:val="nil"/>
-          <w:right w:val="nil"/>
-          <w:between w:val="nil"/>
-        </w:pBdr>
-        <w:ind w:firstLine="360"/>
-      </w:pPr>
-    </w:p>
-    <w:p>
-      <w:pPr>
-        <w:pBdr>
-          <w:top w:val="nil"/>
-          <w:left w:val="nil"/>
-          <w:bottom w:val="nil"/>
-          <w:right w:val="nil"/>
-          <w:between w:val="nil"/>
-        </w:pBdr>
-        <w:ind w:firstLine="360"/>
-      </w:pPr>
-      <w:r>
-        <w:t>Kód je rozdělen do metod, které jsou koncipovány tak, aby vznikalo co nejméně repetic. Zároveň je logické, že čím důležitější a složitější objekt je, tím víc je za ním metod a práce.</w:t>
-      </w:r>
-    </w:p>
-    <w:p>
-      <w:pPr>
-        <w:pBdr>
-          <w:top w:val="nil"/>
-          <w:left w:val="nil"/>
-          <w:bottom w:val="nil"/>
-          <w:right w:val="nil"/>
-          <w:between w:val="nil"/>
-        </w:pBdr>
-        <w:ind w:firstLine="360"/>
-      </w:pPr>
-    </w:p>
-    <w:p>
-      <w:pPr>
-        <w:pBdr>
-          <w:top w:val="nil"/>
-          <w:left w:val="nil"/>
-          <w:bottom w:val="nil"/>
-          <w:right w:val="nil"/>
-          <w:between w:val="nil"/>
-        </w:pBdr>
-        <w:ind w:firstLine="360"/>
-      </w:pPr>
-      <w:r>
-        <w:t xml:space="preserve">Nejdůležitější definovaná struktura je struktura </w:t>
-      </w:r>
-      <w:r>
-        <w:t>prostředí</w:t>
-      </w:r>
-      <w:r>
-        <w:t xml:space="preserve">. </w:t>
-      </w:r>
-      <w:r>
-        <w:t>Environment</w:t>
-      </w:r>
-      <w:r>
-        <w:t xml:space="preserve"> v sobě má uložené dvojrozměrné pole, ve kterém jsou určeny jednotlivé dlaždice prostředí. Zároveň v sobě definuje i několik seznamů: seznam hráčů, seznam nepřátel, seznam interaktivních předmětů a seznam neinteraktivních předmětů. Seznam interaktivních předmětů prozatím není používán vůbec, seznam neinteraktivních jen pro střely.</w:t>
-      </w:r>
-    </w:p>
-    <w:p>
-      <w:pPr>
-        <w:pBdr>
-          <w:top w:val="nil"/>
-          <w:left w:val="nil"/>
-          <w:bottom w:val="nil"/>
-          <w:right w:val="nil"/>
-          <w:between w:val="nil"/>
-        </w:pBdr>
-        <w:ind w:firstLine="360"/>
-      </w:pPr>
-    </w:p>
-    <w:p>
-      <w:pPr>
-        <w:pBdr>
-          <w:top w:val="nil"/>
-          <w:left w:val="nil"/>
-          <w:bottom w:val="nil"/>
-          <w:right w:val="nil"/>
-          <w:between w:val="nil"/>
-        </w:pBdr>
-        <w:ind w:firstLine="360"/>
-      </w:pPr>
-      <w:r>
-        <w:t>V celém programu je jen velice malé množství globálních proměnných. Nejdůležitější je statická třída Time, ve které se řeší t</w:t>
-      </w:r>
       <w:bookmarkStart w:id="1" w:name="_GoBack"/>
       <w:bookmarkEnd w:id="1"/>
-      <w:r>
-        <w:t>ok času a jeho vlastnosti. Další velká skupina globálních neznámých jsou jména složek, ve kterých jsou uložena data.</w:t>
+    </w:p>
+    <w:p>
+      <w:pPr>
+        <w:pBdr>
+          <w:top w:val="nil"/>
+          <w:left w:val="nil"/>
+          <w:bottom w:val="nil"/>
+          <w:right w:val="nil"/>
+          <w:between w:val="nil"/>
+        </w:pBdr>
+        <w:ind w:firstLine="360"/>
+      </w:pPr>
+      <w:r>
+        <w:t>Kód</w:t>
+      </w:r>
+      <w:r>
+        <w:t xml:space="preserve"> bych rozdělil do </w:t>
+      </w:r>
+      <w:r>
+        <w:t>čtyř</w:t>
+      </w:r>
+      <w:r>
+        <w:t xml:space="preserve"> částí. První část je </w:t>
+      </w:r>
+      <w:r>
+        <w:t xml:space="preserve">celá v CoreLib. </w:t>
+      </w:r>
+      <w:r>
+        <w:t>V </w:t>
+      </w:r>
+      <w:r>
+        <w:t>t</w:t>
+      </w:r>
+      <w:r>
+        <w:t>é jsou</w:t>
+      </w:r>
+      <w:r>
+        <w:t xml:space="preserve"> části hry, které bych klidně mohl od hry oddělit</w:t>
+      </w:r>
+      <w:r>
+        <w:t xml:space="preserve"> a sami o sobě by stále měly smysl</w:t>
+      </w:r>
+      <w:r>
+        <w:t>. Druhá část je složk</w:t>
+      </w:r>
+      <w:r>
+        <w:t>a</w:t>
+      </w:r>
+      <w:r>
+        <w:t xml:space="preserve"> </w:t>
+      </w:r>
+      <w:r>
+        <w:t>GameObjects</w:t>
+      </w:r>
+      <w:r>
+        <w:t>, zde je většina logiky živ</w:t>
+      </w:r>
+      <w:r>
+        <w:t>ota (nepřátelé a postavy-hráči)</w:t>
+      </w:r>
+      <w:r>
+        <w:t xml:space="preserve"> a do budoucna také veškeré neživé herní objekty</w:t>
+      </w:r>
+      <w:r>
+        <w:t xml:space="preserve">. </w:t>
+      </w:r>
+      <w:r>
+        <w:t>Třetí část je složka UI – veškeré zobrazování pro hráče. Čtvrtá část je zbytek – herní logika, která nepatří k životu a je závislá na zbytku hry.</w:t>
+      </w:r>
+    </w:p>
+    <w:p>
+      <w:pPr>
+        <w:pBdr>
+          <w:top w:val="nil"/>
+          <w:left w:val="nil"/>
+          <w:bottom w:val="nil"/>
+          <w:right w:val="nil"/>
+          <w:between w:val="nil"/>
+        </w:pBdr>
+      </w:pPr>
+    </w:p>
+    <w:p>
+      <w:pPr>
+        <w:pBdr>
+          <w:top w:val="nil"/>
+          <w:left w:val="nil"/>
+          <w:bottom w:val="nil"/>
+          <w:right w:val="nil"/>
+          <w:between w:val="nil"/>
+        </w:pBdr>
+        <w:ind w:firstLine="360"/>
+      </w:pPr>
+      <w:r>
+        <w:t>CoreLib obsahuje hlavně struktur</w:t>
+      </w:r>
+      <w:r>
+        <w:t>u</w:t>
+      </w:r>
+      <w:r>
+        <w:t xml:space="preserve"> Location, rozhraní I</w:t>
+      </w:r>
+      <w:r>
+        <w:t>g</w:t>
+      </w:r>
+      <w:r>
+        <w:t>ameObject</w:t>
+      </w:r>
+      <w:r>
+        <w:t>, od kterého dědí vše, co se může ve hře vyskytnout, Time, který řeší čas ve hře, zpracování inputu a extension methody.</w:t>
+      </w:r>
+    </w:p>
+    <w:p>
+      <w:pPr>
+        <w:pBdr>
+          <w:top w:val="nil"/>
+          <w:left w:val="nil"/>
+          <w:bottom w:val="nil"/>
+          <w:right w:val="nil"/>
+          <w:between w:val="nil"/>
+        </w:pBdr>
+        <w:ind w:firstLine="360"/>
+      </w:pPr>
+      <w:r>
+        <w:t xml:space="preserve">Složka </w:t>
+      </w:r>
+      <w:r>
+        <w:t>GameObjects</w:t>
+      </w:r>
+      <w:r>
+        <w:t xml:space="preserve"> obsahuje </w:t>
+      </w:r>
+      <w:r>
+        <w:t xml:space="preserve">dvě další složky. Složku Life s </w:t>
+      </w:r>
+      <w:r>
+        <w:t>abstraktní tříd</w:t>
+      </w:r>
+      <w:r>
+        <w:t>o</w:t>
+      </w:r>
+      <w:r>
+        <w:t>u Life, a vš</w:t>
+      </w:r>
+      <w:r>
+        <w:t>ím</w:t>
+      </w:r>
+      <w:r>
+        <w:t>, co od ní dědí (Player</w:t>
+      </w:r>
+      <w:r>
+        <w:t>Character</w:t>
+      </w:r>
+      <w:r>
+        <w:t>, Enemy…) a dále třídu Movement</w:t>
+      </w:r>
+      <w:r>
+        <w:t>, která z</w:t>
+      </w:r>
+      <w:r>
+        <w:t>p</w:t>
+      </w:r>
+      <w:r>
+        <w:t>racovává pohyby</w:t>
+      </w:r>
+      <w:r>
+        <w:t>.</w:t>
+      </w:r>
+      <w:r>
+        <w:t xml:space="preserve"> Druhá složka je NotLife a ta v sobě má zatím pouze třídu Projectile a StrightMovement, protože nic dalšího se k rozhraní INotLife zatím neváže.</w:t>
+      </w:r>
+    </w:p>
+    <w:p>
+      <w:pPr>
+        <w:pBdr>
+          <w:top w:val="nil"/>
+          <w:left w:val="nil"/>
+          <w:bottom w:val="nil"/>
+          <w:right w:val="nil"/>
+          <w:between w:val="nil"/>
+        </w:pBdr>
+        <w:ind w:firstLine="360"/>
+      </w:pPr>
+      <w:r>
+        <w:t>Třetí část</w:t>
+      </w:r>
+      <w:r>
+        <w:t xml:space="preserve"> obsahuje veškeré uživatelské rozhraní </w:t>
+      </w:r>
+      <w:r>
+        <w:t>–</w:t>
+      </w:r>
+      <w:r>
+        <w:t xml:space="preserve"> </w:t>
+      </w:r>
+      <w:r>
+        <w:t>WholeGameForm(celá hra kromě načítání a ukládání běží v jednom okně, které je zastoupeno touto třídou), Menu(hlavní menu), GameScreenControl(samotná hra + UI ve hře), GameControl(pouze samotná hra) a tak dále.</w:t>
+      </w:r>
+    </w:p>
+    <w:p>
+      <w:pPr>
+        <w:pBdr>
+          <w:top w:val="nil"/>
+          <w:left w:val="nil"/>
+          <w:bottom w:val="nil"/>
+          <w:right w:val="nil"/>
+          <w:between w:val="nil"/>
+        </w:pBdr>
+        <w:ind w:firstLine="360"/>
+      </w:pPr>
+      <w:r>
+        <w:t xml:space="preserve">Čtvrtá část obsahuje zbylou herní logiku. Například GameLoop (herní smyčka), Game (samotné rozhodování v rámci hry, distribuce inputů od uživatele do dalších objektů…), </w:t>
+      </w:r>
+      <w:r>
+        <w:t>Environment</w:t>
+      </w:r>
+      <w:r>
+        <w:t xml:space="preserve">(vše co se hráči zobrazuje ve hře je uloženo tady),  a dále třeba třídy dědící od IMapSaver a IMapBuilder, které serializují a deserializují třídu </w:t>
+      </w:r>
+      <w:r>
+        <w:t>Environmentu</w:t>
+      </w:r>
+      <w:r>
+        <w:t>.</w:t>
+      </w:r>
+    </w:p>
+    <w:p>
+      <w:pPr>
+        <w:pBdr>
+          <w:top w:val="nil"/>
+          <w:left w:val="nil"/>
+          <w:bottom w:val="nil"/>
+          <w:right w:val="nil"/>
+          <w:between w:val="nil"/>
+        </w:pBdr>
+        <w:ind w:firstLine="360"/>
+      </w:pPr>
+    </w:p>
+    <w:p>
+      <w:pPr>
+        <w:pBdr>
+          <w:top w:val="nil"/>
+          <w:left w:val="nil"/>
+          <w:bottom w:val="nil"/>
+          <w:right w:val="nil"/>
+          <w:between w:val="nil"/>
+        </w:pBdr>
+        <w:ind w:firstLine="360"/>
+      </w:pPr>
+      <w:r>
+        <w:t>Kód je rozdělen do metod, které jsou koncipovány tak, aby vznikalo co nejméně repetic. Zároveň je logické, že čím důležitější a složitější objekt je, tím víc je za ním metod a práce.</w:t>
+      </w:r>
+    </w:p>
+    <w:p>
+      <w:pPr>
+        <w:pBdr>
+          <w:top w:val="nil"/>
+          <w:left w:val="nil"/>
+          <w:bottom w:val="nil"/>
+          <w:right w:val="nil"/>
+          <w:between w:val="nil"/>
+        </w:pBdr>
+        <w:ind w:firstLine="360"/>
+      </w:pPr>
+    </w:p>
+    <w:p>
+      <w:pPr>
+        <w:pBdr>
+          <w:top w:val="nil"/>
+          <w:left w:val="nil"/>
+          <w:bottom w:val="nil"/>
+          <w:right w:val="nil"/>
+          <w:between w:val="nil"/>
+        </w:pBdr>
+        <w:ind w:firstLine="360"/>
+      </w:pPr>
+      <w:r>
+        <w:t xml:space="preserve">Nejdůležitější definovaná struktura je struktura </w:t>
+      </w:r>
+      <w:r>
+        <w:t>prostředí</w:t>
+      </w:r>
+      <w:r>
+        <w:t xml:space="preserve">. </w:t>
+      </w:r>
+      <w:r>
+        <w:t>Environment</w:t>
+      </w:r>
+      <w:r>
+        <w:t xml:space="preserve"> v sobě má uložené dvojrozměrné pole, ve kterém jsou určeny jednotlivé dlaždice prostředí. Zároveň v sobě definuje i několik seznamů: seznam hráčů, seznam nepřátel, seznam interaktivních předmětů a seznam neinteraktivních předmětů. Seznam interaktivních předmětů prozatím není používán vůbec, seznam neinteraktivních jen pro střely.</w:t>
+      </w:r>
+    </w:p>
+    <w:p>
+      <w:pPr>
+        <w:pBdr>
+          <w:top w:val="nil"/>
+          <w:left w:val="nil"/>
+          <w:bottom w:val="nil"/>
+          <w:right w:val="nil"/>
+          <w:between w:val="nil"/>
+        </w:pBdr>
+        <w:ind w:firstLine="360"/>
+      </w:pPr>
+    </w:p>
+    <w:p>
+      <w:pPr>
+        <w:pBdr>
+          <w:top w:val="nil"/>
+          <w:left w:val="nil"/>
+          <w:bottom w:val="nil"/>
+          <w:right w:val="nil"/>
+          <w:between w:val="nil"/>
+        </w:pBdr>
+        <w:ind w:firstLine="360"/>
+      </w:pPr>
+      <w:r>
+        <w:t>V celém programu je jen velice malé množství globálních proměnných. Nejdůležitější je statická třída Time, ve které se řeší tok času a jeho vlastnosti. Další velká skupina globálních neznámých jsou jména složek, ve kterých jsou uložena data.</w:t>
       </w:r>
     </w:p>
     <w:p>

</xml_diff>